<commit_message>
version 5 : url et modifiction des textes de métamorphoses d'ovide et sarrazine
</commit_message>
<xml_diff>
--- a/A_propos/Introduction_memoire_litteraire.docx
+++ b/A_propos/Introduction_memoire_litteraire.docx
@@ -1,6 +1,6 @@
 
 <file path=word/document.xml><?xml version="1.0" encoding="utf-8"?>
-<w:document xmlns:wpc="http://schemas.microsoft.com/office/word/2010/wordprocessingCanvas" xmlns:cx="http://schemas.microsoft.com/office/drawing/2014/chartex" xmlns:cx1="http://schemas.microsoft.com/office/drawing/2015/9/8/chartex" xmlns:cx2="http://schemas.microsoft.com/office/drawing/2015/10/21/chartex" xmlns:cx3="http://schemas.microsoft.com/office/drawing/2016/5/9/chartex" xmlns:cx4="http://schemas.microsoft.com/office/drawing/2016/5/10/chartex" xmlns:cx5="http://schemas.microsoft.com/office/drawing/2016/5/11/chartex" xmlns:cx6="http://schemas.microsoft.com/office/drawing/2016/5/12/chartex" xmlns:cx7="http://schemas.microsoft.com/office/drawing/2016/5/13/chartex" xmlns:cx8="http://schemas.microsoft.com/office/drawing/2016/5/14/chartex" xmlns:mc="http://schemas.openxmlformats.org/markup-compatibility/2006" xmlns:aink="http://schemas.microsoft.com/office/drawing/2016/ink" xmlns:am3d="http://schemas.microsoft.com/office/drawing/2017/model3d" xmlns:o="urn:schemas-microsoft-com:office:office" xmlns:oel="http://schemas.microsoft.com/office/2019/extlst" xmlns:r="http://schemas.openxmlformats.org/officeDocument/2006/relationships" xmlns:m="http://schemas.openxmlformats.org/officeDocument/2006/math" xmlns:v="urn:schemas-microsoft-com:vml" xmlns:wp14="http://schemas.microsoft.com/office/word/2010/wordprocessingDrawing" xmlns:wp="http://schemas.openxmlformats.org/drawingml/2006/wordprocessingDrawing" xmlns:w10="urn:schemas-microsoft-com:office:word" xmlns:w="http://schemas.openxmlformats.org/wordprocessingml/2006/main" xmlns:w14="http://schemas.microsoft.com/office/word/2010/wordml" xmlns:w15="http://schemas.microsoft.com/office/word/2012/wordml" xmlns:w16cex="http://schemas.microsoft.com/office/word/2018/wordml/cex" xmlns:w16cid="http://schemas.microsoft.com/office/word/2016/wordml/cid" xmlns:w16="http://schemas.microsoft.com/office/word/2018/wordml" xmlns:w16du="http://schemas.microsoft.com/office/word/2023/wordml/word16du" xmlns:w16sdtdh="http://schemas.microsoft.com/office/word/2020/wordml/sdtdatahash" xmlns:w16sdtfl="http://schemas.microsoft.com/office/word/2024/wordml/sdtformatlock" xmlns:w16se="http://schemas.microsoft.com/office/word/2015/wordml/symex" xmlns:wpg="http://schemas.microsoft.com/office/word/2010/wordprocessingGroup" xmlns:wpi="http://schemas.microsoft.com/office/word/2010/wordprocessingInk" xmlns:wne="http://schemas.microsoft.com/office/word/2006/wordml" xmlns:wps="http://schemas.microsoft.com/office/word/2010/wordprocessingShape" mc:Ignorable="w14 w15 w16se w16cid w16 w16cex w16sdtdh w16sdtfl w16du wp14">
+<w:document xmlns:wpc="http://schemas.microsoft.com/office/word/2010/wordprocessingCanvas" xmlns:cx="http://schemas.microsoft.com/office/drawing/2014/chartex" xmlns:cx1="http://schemas.microsoft.com/office/drawing/2015/9/8/chartex" xmlns:cx2="http://schemas.microsoft.com/office/drawing/2015/10/21/chartex" xmlns:cx3="http://schemas.microsoft.com/office/drawing/2016/5/9/chartex" xmlns:cx4="http://schemas.microsoft.com/office/drawing/2016/5/10/chartex" xmlns:cx5="http://schemas.microsoft.com/office/drawing/2016/5/11/chartex" xmlns:cx6="http://schemas.microsoft.com/office/drawing/2016/5/12/chartex" xmlns:cx7="http://schemas.microsoft.com/office/drawing/2016/5/13/chartex" xmlns:cx8="http://schemas.microsoft.com/office/drawing/2016/5/14/chartex" xmlns:mc="http://schemas.openxmlformats.org/markup-compatibility/2006" xmlns:aink="http://schemas.microsoft.com/office/drawing/2016/ink" xmlns:am3d="http://schemas.microsoft.com/office/drawing/2017/model3d" xmlns:o="urn:schemas-microsoft-com:office:office" xmlns:r="http://schemas.openxmlformats.org/officeDocument/2006/relationships" xmlns:m="http://schemas.openxmlformats.org/officeDocument/2006/math" xmlns:v="urn:schemas-microsoft-com:vml" xmlns:wp14="http://schemas.microsoft.com/office/word/2010/wordprocessingDrawing" xmlns:wp="http://schemas.openxmlformats.org/drawingml/2006/wordprocessingDrawing" xmlns:w10="urn:schemas-microsoft-com:office:word" xmlns:w="http://schemas.openxmlformats.org/wordprocessingml/2006/main" xmlns:w14="http://schemas.microsoft.com/office/word/2010/wordml" xmlns:w15="http://schemas.microsoft.com/office/word/2012/wordml" xmlns:w16cid="http://schemas.microsoft.com/office/word/2016/wordml/cid" xmlns:w16se="http://schemas.microsoft.com/office/word/2015/wordml/symex" xmlns:wpg="http://schemas.microsoft.com/office/word/2010/wordprocessingGroup" xmlns:wpi="http://schemas.microsoft.com/office/word/2010/wordprocessingInk" xmlns:wne="http://schemas.microsoft.com/office/word/2006/wordml" xmlns:wps="http://schemas.microsoft.com/office/word/2010/wordprocessingShape" mc:Ignorable="w14 w15 w16se w16cid wp14">
   <w:body>
     <w:p>
       <w:pPr>
@@ -203,7 +203,27 @@
           <w:iCs/>
           <w:sz w:val="36"/>
         </w:rPr>
-        <w:t xml:space="preserve"> minitaire)</w:t>
+        <w:t xml:space="preserve"> </w:t>
+      </w:r>
+      <w:proofErr w:type="spellStart"/>
+      <w:r>
+        <w:rPr>
+          <w:b/>
+          <w:i/>
+          <w:iCs/>
+          <w:sz w:val="36"/>
+        </w:rPr>
+        <w:t>minitaire</w:t>
+      </w:r>
+      <w:proofErr w:type="spellEnd"/>
+      <w:r>
+        <w:rPr>
+          <w:b/>
+          <w:i/>
+          <w:iCs/>
+          <w:sz w:val="36"/>
+        </w:rPr>
+        <w:t>)</w:t>
       </w:r>
       <w:r>
         <w:rPr>
@@ -615,10 +635,7 @@
     </w:p>
     <w:p>
       <w:r>
-        <w:t xml:space="preserve">Tout d’abord je tiens à remercier </w:t>
-      </w:r>
-      <w:r>
-        <w:t xml:space="preserve">mes </w:t>
+        <w:t xml:space="preserve">Tout d’abord je tiens à remercier mes </w:t>
       </w:r>
       <w:proofErr w:type="spellStart"/>
       <w:r>
@@ -626,10 +643,7 @@
       </w:r>
       <w:proofErr w:type="spellEnd"/>
       <w:r>
-        <w:t xml:space="preserve"> de recherche</w:t>
-      </w:r>
-      <w:r>
-        <w:t xml:space="preserve">, Mme Marie </w:t>
+        <w:t xml:space="preserve"> de recherche, Mme Marie </w:t>
       </w:r>
       <w:proofErr w:type="spellStart"/>
       <w:r>
@@ -637,13 +651,7 @@
       </w:r>
       <w:proofErr w:type="spellEnd"/>
       <w:r>
-        <w:t xml:space="preserve"> pour le mémoire littéraire et M. Marchal pour le mémoire numérique, d’avoir accepté de me suivre et d’avoir suivi de près ce travail de recherche, pour leurs soutiens ainsi que leurs conseils. Je remercie aussi mes parents qui ont toujours été là pour moi ainsi qu</w:t>
-      </w:r>
-      <w:r>
-        <w:t>e</w:t>
-      </w:r>
-      <w:r>
-        <w:t xml:space="preserve"> mes proches, particulièrement, mon oncle </w:t>
+        <w:t xml:space="preserve"> pour le mémoire littéraire et M. Marchal pour le mémoire numérique, d’avoir accepté de me suivre et d’avoir suivi de près ce travail de recherche, pour leurs soutiens ainsi que leurs conseils. Je remercie aussi mes parents qui ont toujours été là pour moi ainsi que mes proches, particulièrement, mon oncle </w:t>
       </w:r>
       <w:proofErr w:type="spellStart"/>
       <w:r>
@@ -659,7 +667,25 @@
       </w:r>
       <w:proofErr w:type="spellEnd"/>
       <w:r>
-        <w:t xml:space="preserve">, mon grand frère </w:t>
+        <w:t>, m</w:t>
+      </w:r>
+      <w:r>
+        <w:t>es</w:t>
+      </w:r>
+      <w:r>
+        <w:t xml:space="preserve"> grand</w:t>
+      </w:r>
+      <w:r>
+        <w:t>s</w:t>
+      </w:r>
+      <w:r>
+        <w:t xml:space="preserve"> frère</w:t>
+      </w:r>
+      <w:r>
+        <w:t>s</w:t>
+      </w:r>
+      <w:r>
+        <w:t xml:space="preserve"> </w:t>
       </w:r>
       <w:proofErr w:type="spellStart"/>
       <w:r>
@@ -667,46 +693,48 @@
       </w:r>
       <w:proofErr w:type="spellEnd"/>
       <w:r>
-        <w:t xml:space="preserve">. Un immense MERCI </w:t>
-      </w:r>
-      <w:r>
-        <w:t>à Simon</w:t>
-      </w:r>
-      <w:r>
         <w:t xml:space="preserve"> </w:t>
       </w:r>
       <w:proofErr w:type="spellStart"/>
       <w:r>
+        <w:t>Deme</w:t>
+      </w:r>
+      <w:proofErr w:type="spellEnd"/>
+      <w:r>
+        <w:t xml:space="preserve"> et </w:t>
+      </w:r>
+      <w:proofErr w:type="spellStart"/>
+      <w:r>
+        <w:t>Abdourahimou</w:t>
+      </w:r>
+      <w:proofErr w:type="spellEnd"/>
+      <w:r>
+        <w:t xml:space="preserve"> </w:t>
+      </w:r>
+      <w:proofErr w:type="spellStart"/>
+      <w:r>
+        <w:t>Deme</w:t>
+      </w:r>
+      <w:proofErr w:type="spellEnd"/>
+      <w:r>
+        <w:t xml:space="preserve">. Un immense MERCI à Simon </w:t>
+      </w:r>
+      <w:proofErr w:type="spellStart"/>
+      <w:r>
         <w:t>Deliege</w:t>
       </w:r>
       <w:proofErr w:type="spellEnd"/>
       <w:r>
-        <w:t xml:space="preserve">, dont la contribution a été indispensable pour la réussite de </w:t>
-      </w:r>
-      <w:r>
-        <w:t>mon projet numérique</w:t>
-      </w:r>
-      <w:r>
-        <w:t>.</w:t>
-      </w:r>
-      <w:r>
-        <w:t xml:space="preserve"> Mes pensées vont aussi à mes </w:t>
-      </w:r>
-      <w:proofErr w:type="spellStart"/>
-      <w:r>
-        <w:t>ami</w:t>
-      </w:r>
-      <w:r>
-        <w:t>·</w:t>
-      </w:r>
-      <w:r>
-        <w:t>e</w:t>
-      </w:r>
-      <w:r>
-        <w:t>·</w:t>
-      </w:r>
-      <w:r>
-        <w:t>s</w:t>
+        <w:t xml:space="preserve">, dont la contribution a été indispensable pour la réussite de mon </w:t>
+      </w:r>
+      <w:bookmarkStart w:id="1" w:name="_GoBack"/>
+      <w:bookmarkEnd w:id="1"/>
+      <w:r>
+        <w:t xml:space="preserve">projet numérique. Mes pensées vont aussi à mes </w:t>
+      </w:r>
+      <w:proofErr w:type="spellStart"/>
+      <w:r>
+        <w:t>ami·e·s</w:t>
       </w:r>
       <w:proofErr w:type="spellEnd"/>
       <w:r>
@@ -726,10 +754,7 @@
       </w:r>
       <w:proofErr w:type="spellEnd"/>
       <w:r>
-        <w:t>,</w:t>
-      </w:r>
-      <w:r>
-        <w:t xml:space="preserve"> Marie </w:t>
+        <w:t xml:space="preserve">, Marie </w:t>
       </w:r>
       <w:proofErr w:type="spellStart"/>
       <w:r>
@@ -737,10 +762,7 @@
       </w:r>
       <w:proofErr w:type="spellEnd"/>
       <w:r>
-        <w:t>,</w:t>
-      </w:r>
-      <w:r>
-        <w:t xml:space="preserve"> Samba Diallo, Jean Antoine </w:t>
+        <w:t xml:space="preserve">, Samba Diallo, Jean Antoine </w:t>
       </w:r>
       <w:proofErr w:type="spellStart"/>
       <w:r>
@@ -933,7 +955,21 @@
         <w:rPr>
           <w:i/>
         </w:rPr>
-        <w:t xml:space="preserve"> minitaire)</w:t>
+        <w:t xml:space="preserve"> </w:t>
+      </w:r>
+      <w:proofErr w:type="spellStart"/>
+      <w:r>
+        <w:rPr>
+          <w:i/>
+        </w:rPr>
+        <w:t>minitaire</w:t>
+      </w:r>
+      <w:proofErr w:type="spellEnd"/>
+      <w:r>
+        <w:rPr>
+          <w:i/>
+        </w:rPr>
+        <w:t>)</w:t>
       </w:r>
       <w:r>
         <w:t xml:space="preserve">, traduit de </w:t>
@@ -967,7 +1003,15 @@
       </w:r>
       <w:proofErr w:type="spellEnd"/>
       <w:r>
-        <w:t xml:space="preserve"> et Amadou Bissiri, Arles, Actes Sud, coll. «</w:t>
+        <w:t xml:space="preserve"> et Amadou </w:t>
+      </w:r>
+      <w:proofErr w:type="spellStart"/>
+      <w:r>
+        <w:t>Bissiri</w:t>
+      </w:r>
+      <w:proofErr w:type="spellEnd"/>
+      <w:r>
+        <w:t>, Arles, Actes Sud, coll. «</w:t>
       </w:r>
       <w:r>
         <w:t> </w:t>
@@ -1161,11 +1205,11 @@
         <w:ind w:left="1440" w:hanging="720"/>
         <w:jc w:val="center"/>
       </w:pPr>
-      <w:bookmarkStart w:id="1" w:name="_Toc144929861"/>
+      <w:bookmarkStart w:id="2" w:name="_Toc144929861"/>
       <w:r>
         <w:t>INTRODUCTION</w:t>
       </w:r>
-      <w:bookmarkEnd w:id="1"/>
+      <w:bookmarkEnd w:id="2"/>
     </w:p>
     <w:p>
       <w:r>
@@ -1481,7 +1525,13 @@
     </w:p>
     <w:p>
       <w:r>
-        <w:t>Outre les critiques cités ci-dessus nous nous inscrirons dans une étude transdisciplinaire, notamment en nous appuyant aussi sur des études psychologiques liées aux traumatismes liés à la guerre.</w:t>
+        <w:t>Outre les critiques cités ci-dessus</w:t>
+      </w:r>
+      <w:r>
+        <w:t>,</w:t>
+      </w:r>
+      <w:r>
+        <w:t xml:space="preserve"> nous nous inscrirons dans une étude transdisciplinaire, notamment en nous appuyant aussi sur des études psychologiques liées aux traumatismes liés à la guerre.</w:t>
       </w:r>
       <w:r>
         <w:rPr>
@@ -1598,7 +1648,21 @@
         <w:rPr>
           <w:i/>
         </w:rPr>
-        <w:t xml:space="preserve"> minitaire) </w:t>
+        <w:t xml:space="preserve"> </w:t>
+      </w:r>
+      <w:proofErr w:type="spellStart"/>
+      <w:r>
+        <w:rPr>
+          <w:i/>
+        </w:rPr>
+        <w:t>minitaire</w:t>
+      </w:r>
+      <w:proofErr w:type="spellEnd"/>
+      <w:r>
+        <w:rPr>
+          <w:i/>
+        </w:rPr>
+        <w:t xml:space="preserve">) </w:t>
       </w:r>
       <w:r>
         <w:t xml:space="preserve">de Ken </w:t>
@@ -1689,7 +1753,13 @@
       </w:r>
       <w:proofErr w:type="spellEnd"/>
       <w:r>
-        <w:t xml:space="preserve"> est surtout connu pour son rôle en tant que leader du Mouvement pour la survie du peuple Ogoni (MOSOP), qui a plaidé pour les droits du peuple Ogoni et pour une meilleure distribution des revenus pétroliers dans la région du delta du Niger. Dans sa large production littéraire nous pouvons citer : </w:t>
+        <w:t xml:space="preserve"> est surtout connu pour son rôle en tant que leader du Mouvement pour la survie du peuple Ogoni (MOSOP), qui a plaidé pour les droits du peuple Ogoni et pour une meilleure distribution des revenus pétroliers dans la région du delta du Niger. Dans sa large production littéraire</w:t>
+      </w:r>
+      <w:r>
+        <w:t>,</w:t>
+      </w:r>
+      <w:r>
+        <w:t xml:space="preserve"> nous pouvons citer : </w:t>
       </w:r>
       <w:r>
         <w:rPr>
@@ -1935,7 +2005,13 @@
         <w:t>n’est pas obligé</w:t>
       </w:r>
       <w:r>
-        <w:t xml:space="preserve"> en 2000, qui lui vaut les Prix Renaudot et Goncourt des lycéens. Ce roman raconte l’histoire d’un jeune garçon, Birahima, qui vit avec sa mère et sa grand-mère dans un village malinké en Côte-d’Ivoire. À la mort de sa mère, il se voit dans l’obligation de quitter son village afin d’aller vivre chez sa tante au Libéria. Accompagné par un féticheur, il va parcourir une grande partie l’Afrique (Niger, Libéria, Guinée...) Pour survivre, il se transforme en enfant-soldat. À travers son récit, on découvre les atrocités de la guerre à travers des pillages, des vols et des massacres. Et enfin, </w:t>
+        <w:t xml:space="preserve"> en 2000, qui lui vaut les Prix Renaudot et Goncourt des lycéens. Ce roman raconte l’histoire d’un jeune garçon, Birahima, qui vit avec sa mère et sa grand-mère dans un village malinké en Côte</w:t>
+      </w:r>
+      <w:r>
+        <w:t xml:space="preserve"> </w:t>
+      </w:r>
+      <w:r>
+        <w:t xml:space="preserve">d’Ivoire. À la mort de sa mère, il se voit dans l’obligation de quitter son village afin d’aller vivre chez sa tante au Libéria. Accompagné par un féticheur, il va parcourir une grande partie l’Afrique (Niger, Libéria, Guinée...) Pour survivre, il se transforme en enfant-soldat. À travers son récit, on découvre les atrocités de la guerre à travers des pillages, des vols et des massacres. Et enfin, </w:t>
       </w:r>
       <w:r>
         <w:rPr>
@@ -2091,7 +2167,13 @@
         <w:t>-</w:t>
       </w:r>
       <w:r>
-        <w:t xml:space="preserve">soldats dans le récit. L’enfant apparaît alors dans notre corpus comme la figure centrale. Si le mot « enfant » venant du Latin </w:t>
+        <w:t xml:space="preserve">soldats dans le récit. L’enfant apparaît alors dans notre corpus comme la figure centrale. Si le mot « enfant » venant du </w:t>
+      </w:r>
+      <w:r>
+        <w:t>l</w:t>
+      </w:r>
+      <w:r>
+        <w:t xml:space="preserve">atin </w:t>
       </w:r>
       <w:r>
         <w:rPr>
@@ -2221,7 +2303,15 @@
         <w:t xml:space="preserve"> </w:t>
       </w:r>
       <w:r>
-        <w:t xml:space="preserve">par Amadou Bissiri et Samuel </w:t>
+        <w:t xml:space="preserve">par Amadou </w:t>
+      </w:r>
+      <w:proofErr w:type="spellStart"/>
+      <w:r>
+        <w:t>Bissiri</w:t>
+      </w:r>
+      <w:proofErr w:type="spellEnd"/>
+      <w:r>
+        <w:t xml:space="preserve"> et Samuel </w:t>
       </w:r>
       <w:proofErr w:type="spellStart"/>
       <w:r>
@@ -2495,153 +2585,138 @@
         <w:t xml:space="preserve"> comment les auteurs utilisent des métaphores animales pour décrire les enfants soldats</w:t>
       </w:r>
       <w:r>
-        <w:t>. Ce procédé met en lumière la manière dont</w:t>
-      </w:r>
-      <w:r>
-        <w:t xml:space="preserve"> l</w:t>
+        <w:t xml:space="preserve">. </w:t>
+      </w:r>
+      <w:r>
+        <w:t>Ce</w:t>
+      </w:r>
+      <w:r>
+        <w:t xml:space="preserve"> procédé met en lumière la manière dont l’idéalisation du corps militaire et l’usage de drogues contribuent à </w:t>
+      </w:r>
+      <w:r>
+        <w:t>une</w:t>
+      </w:r>
+      <w:r>
+        <w:t xml:space="preserve"> </w:t>
+      </w:r>
+      <w:r>
+        <w:t>animalisation</w:t>
+      </w:r>
+      <w:r>
+        <w:t>, les poussant ainsi à commettre des actes inhumains.</w:t>
+      </w:r>
+    </w:p>
+    <w:p>
+      <w:r>
+        <w:t>Dans l</w:t>
+      </w:r>
+      <w:r>
+        <w:t>a deuxième partie de notre travail de recherche qui s</w:t>
       </w:r>
       <w:r>
         <w:t>’</w:t>
       </w:r>
       <w:r>
-        <w:t>idéalisation du corps militaire et l</w:t>
+        <w:t>intitule «</w:t>
+      </w:r>
+      <w:r>
+        <w:t> </w:t>
+      </w:r>
+      <w:r>
+        <w:t>Écriture de la violence et crise du langage</w:t>
+      </w:r>
+      <w:r>
+        <w:t> </w:t>
+      </w:r>
+      <w:r>
+        <w:t xml:space="preserve">», nous montrerons comment nos auteurs ont </w:t>
+      </w:r>
+      <w:r>
+        <w:t xml:space="preserve">véritablement </w:t>
+      </w:r>
+      <w:r>
+        <w:t>réussi à nous immerger dans la violence et à transmettre cette déshumanisation d</w:t>
       </w:r>
       <w:r>
         <w:t>’</w:t>
       </w:r>
       <w:r>
-        <w:t xml:space="preserve">usage de drogues </w:t>
-      </w:r>
-      <w:r>
-        <w:t>contribuent</w:t>
-      </w:r>
-      <w:r>
-        <w:t xml:space="preserve"> </w:t>
-      </w:r>
-      <w:r>
-        <w:t xml:space="preserve">Ce procédé met en lumière la manière dont l’idéalisation du corps militaire et l’usage de drogues contribuent à </w:t>
-      </w:r>
-      <w:r>
-        <w:t>une</w:t>
-      </w:r>
-      <w:r>
-        <w:t xml:space="preserve"> </w:t>
-      </w:r>
-      <w:r>
-        <w:t>animalisation</w:t>
-      </w:r>
-      <w:r>
-        <w:t>, les poussant ainsi à commettre des actes inhumains.</w:t>
-      </w:r>
-    </w:p>
-    <w:p>
-      <w:r>
-        <w:t>Dans l</w:t>
-      </w:r>
-      <w:r>
-        <w:t>a deuxième partie de notre travail de recherche qui s</w:t>
+        <w:t>enfants-soldats qui semble intrinsèquement insurmontable en termes de communication, et ce</w:t>
+      </w:r>
+      <w:r>
+        <w:t>la</w:t>
+      </w:r>
+      <w:r>
+        <w:t xml:space="preserve"> grâce à quelle poétique. Le premier chapitre se penchera sur la manière dont les auteurs déconstruisent les normes linguistiques établies, transformant ainsi la langue en un véritable champ de bataille. Nous nous pencherons également sur l</w:t>
       </w:r>
       <w:r>
         <w:t>’</w:t>
       </w:r>
       <w:r>
-        <w:t>intitule «</w:t>
+        <w:t>utilisation audacieuse des onomatopées pour restituer la violence et le chaos de la guerre, offrant au lecteur une expérience sensorielle unique. Dans le second chapitre</w:t>
+      </w:r>
+      <w:r>
+        <w:t xml:space="preserve">, </w:t>
+      </w:r>
+      <w:r>
+        <w:t>nous analyserons comment le style carnavalesque est employé pour dépeindre la cruauté de la guerre, s</w:t>
+      </w:r>
+      <w:r>
+        <w:t>’</w:t>
+      </w:r>
+      <w:r>
+        <w:t>appropriant une rhétorique empruntée aux armes des belligérants, mêlant l</w:t>
+      </w:r>
+      <w:r>
+        <w:t>’</w:t>
+      </w:r>
+      <w:r>
+        <w:t>exagération et la désacralisation. Cette approche nous permettra de mieux appréhender la relation complexe entre la violence, le langage et l</w:t>
+      </w:r>
+      <w:r>
+        <w:t>’</w:t>
+      </w:r>
+      <w:r>
+        <w:t>écriture.</w:t>
+      </w:r>
+    </w:p>
+    <w:p>
+      <w:r>
+        <w:t>Dans la dernière partie de notre étude intitulée</w:t>
       </w:r>
       <w:r>
         <w:t> </w:t>
       </w:r>
       <w:r>
-        <w:t>Écriture de la violence et crise du langage</w:t>
+        <w:t>: «</w:t>
       </w:r>
       <w:r>
         <w:t> </w:t>
       </w:r>
       <w:r>
-        <w:t xml:space="preserve">», nous montrerons comment nos auteurs ont </w:t>
-      </w:r>
-      <w:r>
-        <w:t xml:space="preserve">véritablement </w:t>
-      </w:r>
-      <w:r>
-        <w:t>réussi à nous immerger dans la violence et à transmettre cette déshumanisation d</w:t>
-      </w:r>
-      <w:r>
-        <w:t>’</w:t>
-      </w:r>
-      <w:r>
-        <w:t>enfants-soldats qui semble intrinsèquement insurmontable en termes de communication, et ce</w:t>
-      </w:r>
-      <w:r>
-        <w:t>la</w:t>
-      </w:r>
-      <w:r>
-        <w:t xml:space="preserve"> grâce à quelle poétique. Le premier chapitre se penchera sur la manière dont les auteurs déconstruisent les normes linguistiques établies, transformant ainsi la langue en un véritable champ de bataille. Nous nous pencherons également sur l</w:t>
-      </w:r>
-      <w:r>
-        <w:t>’</w:t>
-      </w:r>
-      <w:r>
-        <w:t>utilisation audacieuse des onomatopées pour restituer la violence et le chaos de la guerre, offrant au lecteur une expérience sensorielle unique. Dans le second chapitre</w:t>
-      </w:r>
-      <w:r>
-        <w:t xml:space="preserve">, </w:t>
-      </w:r>
-      <w:r>
-        <w:t>nous analyserons comment le style carnavalesque est employé pour dépeindre la cruauté de la guerre, s</w:t>
-      </w:r>
-      <w:r>
-        <w:t>’</w:t>
-      </w:r>
-      <w:r>
-        <w:t>appropriant une rhétorique empruntée aux armes des belligérants, mêlant l</w:t>
-      </w:r>
-      <w:r>
-        <w:t>’</w:t>
-      </w:r>
-      <w:r>
-        <w:t>exagération et la désacralisation. Cette approche nous permettra de mieux appréhender la relation complexe entre la violence, le langage et l</w:t>
-      </w:r>
-      <w:r>
-        <w:t>’</w:t>
-      </w:r>
-      <w:r>
-        <w:t>écriture.</w:t>
-      </w:r>
-    </w:p>
-    <w:p>
+        <w:t>Comment dire la guerre</w:t>
+      </w:r>
+      <w:r>
+        <w:t> </w:t>
+      </w:r>
+      <w:r>
+        <w:t>?</w:t>
+      </w:r>
+      <w:r>
+        <w:t> </w:t>
+      </w:r>
+      <w:r>
+        <w:t>», nous explorerons deux aspects spécifiques. Dans le premier chapitre, intitulé le «</w:t>
+      </w:r>
+      <w:r>
+        <w:t> </w:t>
+      </w:r>
+      <w:r>
+        <w:t xml:space="preserve">statut du narrateur </w:t>
+      </w:r>
       <w:r>
         <w:lastRenderedPageBreak/>
-        <w:t>Dans la dernière partie de notre étude intitulée</w:t>
-      </w:r>
-      <w:r>
-        <w:t> </w:t>
-      </w:r>
-      <w:r>
-        <w:t>: «</w:t>
-      </w:r>
-      <w:r>
-        <w:t> </w:t>
-      </w:r>
-      <w:r>
-        <w:t>Comment dire la guerre</w:t>
-      </w:r>
-      <w:r>
-        <w:t> </w:t>
-      </w:r>
-      <w:r>
-        <w:t>?</w:t>
-      </w:r>
-      <w:r>
-        <w:t> </w:t>
-      </w:r>
-      <w:r>
-        <w:t>», nous explorerons deux aspects spécifiques. Dans le premier chapitre, intitulé le «</w:t>
-      </w:r>
-      <w:r>
-        <w:t> </w:t>
-      </w:r>
-      <w:r>
-        <w:t>statut du narrateur témoin</w:t>
+        <w:t>témoin</w:t>
       </w:r>
       <w:r>
         <w:t> </w:t>
@@ -2907,7 +2982,7 @@
 </file>
 
 <file path=word/endnotes.xml><?xml version="1.0" encoding="utf-8"?>
-<w:endnotes xmlns:wpc="http://schemas.microsoft.com/office/word/2010/wordprocessingCanvas" xmlns:cx="http://schemas.microsoft.com/office/drawing/2014/chartex" xmlns:cx1="http://schemas.microsoft.com/office/drawing/2015/9/8/chartex" xmlns:cx2="http://schemas.microsoft.com/office/drawing/2015/10/21/chartex" xmlns:cx3="http://schemas.microsoft.com/office/drawing/2016/5/9/chartex" xmlns:cx4="http://schemas.microsoft.com/office/drawing/2016/5/10/chartex" xmlns:cx5="http://schemas.microsoft.com/office/drawing/2016/5/11/chartex" xmlns:cx6="http://schemas.microsoft.com/office/drawing/2016/5/12/chartex" xmlns:cx7="http://schemas.microsoft.com/office/drawing/2016/5/13/chartex" xmlns:cx8="http://schemas.microsoft.com/office/drawing/2016/5/14/chartex" xmlns:mc="http://schemas.openxmlformats.org/markup-compatibility/2006" xmlns:aink="http://schemas.microsoft.com/office/drawing/2016/ink" xmlns:am3d="http://schemas.microsoft.com/office/drawing/2017/model3d" xmlns:o="urn:schemas-microsoft-com:office:office" xmlns:oel="http://schemas.microsoft.com/office/2019/extlst" xmlns:r="http://schemas.openxmlformats.org/officeDocument/2006/relationships" xmlns:m="http://schemas.openxmlformats.org/officeDocument/2006/math" xmlns:v="urn:schemas-microsoft-com:vml" xmlns:wp14="http://schemas.microsoft.com/office/word/2010/wordprocessingDrawing" xmlns:wp="http://schemas.openxmlformats.org/drawingml/2006/wordprocessingDrawing" xmlns:w10="urn:schemas-microsoft-com:office:word" xmlns:w="http://schemas.openxmlformats.org/wordprocessingml/2006/main" xmlns:w14="http://schemas.microsoft.com/office/word/2010/wordml" xmlns:w15="http://schemas.microsoft.com/office/word/2012/wordml" xmlns:w16cex="http://schemas.microsoft.com/office/word/2018/wordml/cex" xmlns:w16cid="http://schemas.microsoft.com/office/word/2016/wordml/cid" xmlns:w16="http://schemas.microsoft.com/office/word/2018/wordml" xmlns:w16du="http://schemas.microsoft.com/office/word/2023/wordml/word16du" xmlns:w16sdtdh="http://schemas.microsoft.com/office/word/2020/wordml/sdtdatahash" xmlns:w16sdtfl="http://schemas.microsoft.com/office/word/2024/wordml/sdtformatlock" xmlns:w16se="http://schemas.microsoft.com/office/word/2015/wordml/symex" xmlns:wpg="http://schemas.microsoft.com/office/word/2010/wordprocessingGroup" xmlns:wpi="http://schemas.microsoft.com/office/word/2010/wordprocessingInk" xmlns:wne="http://schemas.microsoft.com/office/word/2006/wordml" xmlns:wps="http://schemas.microsoft.com/office/word/2010/wordprocessingShape" mc:Ignorable="w14 w15 w16se w16cid w16 w16cex w16sdtdh w16sdtfl w16du wp14">
+<w:endnotes xmlns:wpc="http://schemas.microsoft.com/office/word/2010/wordprocessingCanvas" xmlns:cx="http://schemas.microsoft.com/office/drawing/2014/chartex" xmlns:cx1="http://schemas.microsoft.com/office/drawing/2015/9/8/chartex" xmlns:cx2="http://schemas.microsoft.com/office/drawing/2015/10/21/chartex" xmlns:cx3="http://schemas.microsoft.com/office/drawing/2016/5/9/chartex" xmlns:cx4="http://schemas.microsoft.com/office/drawing/2016/5/10/chartex" xmlns:cx5="http://schemas.microsoft.com/office/drawing/2016/5/11/chartex" xmlns:cx6="http://schemas.microsoft.com/office/drawing/2016/5/12/chartex" xmlns:cx7="http://schemas.microsoft.com/office/drawing/2016/5/13/chartex" xmlns:cx8="http://schemas.microsoft.com/office/drawing/2016/5/14/chartex" xmlns:mc="http://schemas.openxmlformats.org/markup-compatibility/2006" xmlns:aink="http://schemas.microsoft.com/office/drawing/2016/ink" xmlns:am3d="http://schemas.microsoft.com/office/drawing/2017/model3d" xmlns:o="urn:schemas-microsoft-com:office:office" xmlns:r="http://schemas.openxmlformats.org/officeDocument/2006/relationships" xmlns:m="http://schemas.openxmlformats.org/officeDocument/2006/math" xmlns:v="urn:schemas-microsoft-com:vml" xmlns:wp14="http://schemas.microsoft.com/office/word/2010/wordprocessingDrawing" xmlns:wp="http://schemas.openxmlformats.org/drawingml/2006/wordprocessingDrawing" xmlns:w10="urn:schemas-microsoft-com:office:word" xmlns:w="http://schemas.openxmlformats.org/wordprocessingml/2006/main" xmlns:w14="http://schemas.microsoft.com/office/word/2010/wordml" xmlns:w15="http://schemas.microsoft.com/office/word/2012/wordml" xmlns:w16cid="http://schemas.microsoft.com/office/word/2016/wordml/cid" xmlns:w16se="http://schemas.microsoft.com/office/word/2015/wordml/symex" xmlns:wpg="http://schemas.microsoft.com/office/word/2010/wordprocessingGroup" xmlns:wpi="http://schemas.microsoft.com/office/word/2010/wordprocessingInk" xmlns:wne="http://schemas.microsoft.com/office/word/2006/wordml" xmlns:wps="http://schemas.microsoft.com/office/word/2010/wordprocessingShape" mc:Ignorable="w14 w15 w16se w16cid wp14">
   <w:endnote w:type="separator" w:id="-1">
     <w:p>
       <w:pPr>
@@ -2932,7 +3007,7 @@
 </file>
 
 <file path=word/footnotes.xml><?xml version="1.0" encoding="utf-8"?>
-<w:footnotes xmlns:wpc="http://schemas.microsoft.com/office/word/2010/wordprocessingCanvas" xmlns:cx="http://schemas.microsoft.com/office/drawing/2014/chartex" xmlns:cx1="http://schemas.microsoft.com/office/drawing/2015/9/8/chartex" xmlns:cx2="http://schemas.microsoft.com/office/drawing/2015/10/21/chartex" xmlns:cx3="http://schemas.microsoft.com/office/drawing/2016/5/9/chartex" xmlns:cx4="http://schemas.microsoft.com/office/drawing/2016/5/10/chartex" xmlns:cx5="http://schemas.microsoft.com/office/drawing/2016/5/11/chartex" xmlns:cx6="http://schemas.microsoft.com/office/drawing/2016/5/12/chartex" xmlns:cx7="http://schemas.microsoft.com/office/drawing/2016/5/13/chartex" xmlns:cx8="http://schemas.microsoft.com/office/drawing/2016/5/14/chartex" xmlns:mc="http://schemas.openxmlformats.org/markup-compatibility/2006" xmlns:aink="http://schemas.microsoft.com/office/drawing/2016/ink" xmlns:am3d="http://schemas.microsoft.com/office/drawing/2017/model3d" xmlns:o="urn:schemas-microsoft-com:office:office" xmlns:oel="http://schemas.microsoft.com/office/2019/extlst" xmlns:r="http://schemas.openxmlformats.org/officeDocument/2006/relationships" xmlns:m="http://schemas.openxmlformats.org/officeDocument/2006/math" xmlns:v="urn:schemas-microsoft-com:vml" xmlns:wp14="http://schemas.microsoft.com/office/word/2010/wordprocessingDrawing" xmlns:wp="http://schemas.openxmlformats.org/drawingml/2006/wordprocessingDrawing" xmlns:w10="urn:schemas-microsoft-com:office:word" xmlns:w="http://schemas.openxmlformats.org/wordprocessingml/2006/main" xmlns:w14="http://schemas.microsoft.com/office/word/2010/wordml" xmlns:w15="http://schemas.microsoft.com/office/word/2012/wordml" xmlns:w16cex="http://schemas.microsoft.com/office/word/2018/wordml/cex" xmlns:w16cid="http://schemas.microsoft.com/office/word/2016/wordml/cid" xmlns:w16="http://schemas.microsoft.com/office/word/2018/wordml" xmlns:w16du="http://schemas.microsoft.com/office/word/2023/wordml/word16du" xmlns:w16sdtdh="http://schemas.microsoft.com/office/word/2020/wordml/sdtdatahash" xmlns:w16sdtfl="http://schemas.microsoft.com/office/word/2024/wordml/sdtformatlock" xmlns:w16se="http://schemas.microsoft.com/office/word/2015/wordml/symex" xmlns:wpg="http://schemas.microsoft.com/office/word/2010/wordprocessingGroup" xmlns:wpi="http://schemas.microsoft.com/office/word/2010/wordprocessingInk" xmlns:wne="http://schemas.microsoft.com/office/word/2006/wordml" xmlns:wps="http://schemas.microsoft.com/office/word/2010/wordprocessingShape" mc:Ignorable="w14 w15 w16se w16cid w16 w16cex w16sdtdh w16sdtfl w16du wp14">
+<w:footnotes xmlns:wpc="http://schemas.microsoft.com/office/word/2010/wordprocessingCanvas" xmlns:cx="http://schemas.microsoft.com/office/drawing/2014/chartex" xmlns:cx1="http://schemas.microsoft.com/office/drawing/2015/9/8/chartex" xmlns:cx2="http://schemas.microsoft.com/office/drawing/2015/10/21/chartex" xmlns:cx3="http://schemas.microsoft.com/office/drawing/2016/5/9/chartex" xmlns:cx4="http://schemas.microsoft.com/office/drawing/2016/5/10/chartex" xmlns:cx5="http://schemas.microsoft.com/office/drawing/2016/5/11/chartex" xmlns:cx6="http://schemas.microsoft.com/office/drawing/2016/5/12/chartex" xmlns:cx7="http://schemas.microsoft.com/office/drawing/2016/5/13/chartex" xmlns:cx8="http://schemas.microsoft.com/office/drawing/2016/5/14/chartex" xmlns:mc="http://schemas.openxmlformats.org/markup-compatibility/2006" xmlns:aink="http://schemas.microsoft.com/office/drawing/2016/ink" xmlns:am3d="http://schemas.microsoft.com/office/drawing/2017/model3d" xmlns:o="urn:schemas-microsoft-com:office:office" xmlns:r="http://schemas.openxmlformats.org/officeDocument/2006/relationships" xmlns:m="http://schemas.openxmlformats.org/officeDocument/2006/math" xmlns:v="urn:schemas-microsoft-com:vml" xmlns:wp14="http://schemas.microsoft.com/office/word/2010/wordprocessingDrawing" xmlns:wp="http://schemas.openxmlformats.org/drawingml/2006/wordprocessingDrawing" xmlns:w10="urn:schemas-microsoft-com:office:word" xmlns:w="http://schemas.openxmlformats.org/wordprocessingml/2006/main" xmlns:w14="http://schemas.microsoft.com/office/word/2010/wordml" xmlns:w15="http://schemas.microsoft.com/office/word/2012/wordml" xmlns:w16cid="http://schemas.microsoft.com/office/word/2016/wordml/cid" xmlns:w16se="http://schemas.microsoft.com/office/word/2015/wordml/symex" xmlns:wpg="http://schemas.microsoft.com/office/word/2010/wordprocessingGroup" xmlns:wpi="http://schemas.microsoft.com/office/word/2010/wordprocessingInk" xmlns:wne="http://schemas.microsoft.com/office/word/2006/wordml" xmlns:wps="http://schemas.microsoft.com/office/word/2010/wordprocessingShape" mc:Ignorable="w14 w15 w16se w16cid wp14">
   <w:footnote w:type="separator" w:id="-1">
     <w:p>
       <w:pPr>
@@ -3025,7 +3100,13 @@
         <w:t>L’aîné des orphelins</w:t>
       </w:r>
       <w:r>
-        <w:t xml:space="preserve">, Paris, Editions du Seuil, 2005. </w:t>
+        <w:t xml:space="preserve">, Paris, </w:t>
+      </w:r>
+      <w:r>
+        <w:t>É</w:t>
+      </w:r>
+      <w:r>
+        <w:t xml:space="preserve">ditions du Seuil, 2005. </w:t>
       </w:r>
     </w:p>
   </w:footnote>
@@ -3068,21 +3149,16 @@
         <w:footnoteRef/>
       </w:r>
       <w:r>
-        <w:t xml:space="preserve"> Uzodinma Iweala, </w:t>
-      </w:r>
-      <w:proofErr w:type="spellStart"/>
-      <w:r>
-        <w:rPr>
-          <w:i/>
-        </w:rPr>
-        <w:t>Beasts</w:t>
-      </w:r>
-      <w:proofErr w:type="spellEnd"/>
-      <w:r>
-        <w:rPr>
-          <w:i/>
-        </w:rPr>
-        <w:t xml:space="preserve"> of </w:t>
+        <w:t xml:space="preserve"> </w:t>
+      </w:r>
+      <w:r>
+        <w:t xml:space="preserve">Uzodinma Iweala, </w:t>
+      </w:r>
+      <w:r>
+        <w:rPr>
+          <w:i/>
+        </w:rPr>
+        <w:t xml:space="preserve">Beasts of </w:t>
       </w:r>
       <w:r>
         <w:rPr>
@@ -3109,7 +3185,13 @@
         <w:t>ation</w:t>
       </w:r>
       <w:r>
-        <w:t xml:space="preserve"> [2005], Bêtes sans patrie, traduit de l’anglais (Etats-Unis) par Alain Mabanckou, Paris, Éditions de l’Olivier, 2008. </w:t>
+        <w:t xml:space="preserve"> [2005], Bêtes sans patrie, traduit de l’anglais (</w:t>
+      </w:r>
+      <w:r>
+        <w:t>É</w:t>
+      </w:r>
+      <w:r>
+        <w:t xml:space="preserve">tats-Unis) par Alain Mabanckou, Paris, Éditions de l’Olivier, 2008. </w:t>
       </w:r>
     </w:p>
   </w:footnote>
@@ -3127,7 +3209,19 @@
         <w:footnoteRef/>
       </w:r>
       <w:r>
-        <w:t xml:space="preserve"> Manon Pignon, « Enfants-soldat et guerre mondiales : une légitimité en débat », dans Manon Pignot (dir.), L’Enfant-soldat XIXe -XXIe siècle, Paris, Armand Colin, 2012, pp. 67-68. </w:t>
+        <w:t xml:space="preserve"> Manon Pignon, « </w:t>
+      </w:r>
+      <w:r>
+        <w:t>Enfants-soldats</w:t>
+      </w:r>
+      <w:r>
+        <w:t xml:space="preserve"> et guerre</w:t>
+      </w:r>
+      <w:r>
+        <w:t>s</w:t>
+      </w:r>
+      <w:r>
+        <w:t xml:space="preserve"> mondiales : une légitimité en débat », dans Manon Pignot (dir.), L’Enfant-soldat XIXe -XXIe siècle, Paris, Armand Colin, 2012, pp. 67-68. </w:t>
       </w:r>
     </w:p>
   </w:footnote>
@@ -3152,7 +3246,19 @@
         <w:rPr>
           <w:i/>
         </w:rPr>
-        <w:t>Vingtième Siècle. Revue d'histoire</w:t>
+        <w:t xml:space="preserve">Vingtième </w:t>
+      </w:r>
+      <w:r>
+        <w:rPr>
+          <w:i/>
+        </w:rPr>
+        <w:t>s</w:t>
+      </w:r>
+      <w:r>
+        <w:rPr>
+          <w:i/>
+        </w:rPr>
+        <w:t>iècle. Revue d'histoire</w:t>
       </w:r>
       <w:r>
         <w:t>, 2006/1 (n</w:t>
@@ -3455,7 +3561,13 @@
         <w:t>Enfants-soldats victimes ou criminels de guerre</w:t>
       </w:r>
       <w:r>
-        <w:t xml:space="preserve">, Monaco, 2007, Edition du Rocher, </w:t>
+        <w:t xml:space="preserve">, Monaco, 2007, </w:t>
+      </w:r>
+      <w:r>
+        <w:t>É</w:t>
+      </w:r>
+      <w:r>
+        <w:t xml:space="preserve">dition du Rocher, </w:t>
       </w:r>
       <w:r>
         <w:rPr>
@@ -3733,7 +3845,13 @@
         <w:footnoteRef/>
       </w:r>
       <w:r>
-        <w:t xml:space="preserve"> Falilou Ndiaye, « Romans africains et figures d’enfants soldat » </w:t>
+        <w:t xml:space="preserve"> Falilou Ndiaye, « Romans africains et figures d’enfants soldat</w:t>
+      </w:r>
+      <w:r>
+        <w:t>s</w:t>
+      </w:r>
+      <w:r>
+        <w:t xml:space="preserve"> » </w:t>
       </w:r>
       <w:r>
         <w:rPr>
@@ -3982,7 +4100,7 @@
 </file>
 
 <file path=word/styles.xml><?xml version="1.0" encoding="utf-8"?>
-<w:styles xmlns:mc="http://schemas.openxmlformats.org/markup-compatibility/2006" xmlns:r="http://schemas.openxmlformats.org/officeDocument/2006/relationships" xmlns:w="http://schemas.openxmlformats.org/wordprocessingml/2006/main" xmlns:w14="http://schemas.microsoft.com/office/word/2010/wordml" xmlns:w15="http://schemas.microsoft.com/office/word/2012/wordml" xmlns:w16cex="http://schemas.microsoft.com/office/word/2018/wordml/cex" xmlns:w16cid="http://schemas.microsoft.com/office/word/2016/wordml/cid" xmlns:w16="http://schemas.microsoft.com/office/word/2018/wordml" xmlns:w16du="http://schemas.microsoft.com/office/word/2023/wordml/word16du" xmlns:w16sdtdh="http://schemas.microsoft.com/office/word/2020/wordml/sdtdatahash" xmlns:w16sdtfl="http://schemas.microsoft.com/office/word/2024/wordml/sdtformatlock" xmlns:w16se="http://schemas.microsoft.com/office/word/2015/wordml/symex" mc:Ignorable="w14 w15 w16se w16cid w16 w16cex w16sdtdh w16sdtfl w16du">
+<w:styles xmlns:mc="http://schemas.openxmlformats.org/markup-compatibility/2006" xmlns:r="http://schemas.openxmlformats.org/officeDocument/2006/relationships" xmlns:w="http://schemas.openxmlformats.org/wordprocessingml/2006/main" xmlns:w14="http://schemas.microsoft.com/office/word/2010/wordml" xmlns:w15="http://schemas.microsoft.com/office/word/2012/wordml" xmlns:w16cid="http://schemas.microsoft.com/office/word/2016/wordml/cid" xmlns:w16se="http://schemas.microsoft.com/office/word/2015/wordml/symex" mc:Ignorable="w14 w15 w16se w16cid">
   <w:docDefaults>
     <w:rPrDefault>
       <w:rPr>
@@ -3998,7 +4116,7 @@
       </w:pPr>
     </w:pPrDefault>
   </w:docDefaults>
-  <w:latentStyles w:defLockedState="0" w:defUIPriority="99" w:defSemiHidden="0" w:defUnhideWhenUsed="0" w:defQFormat="0" w:count="376">
+  <w:latentStyles w:defLockedState="0" w:defUIPriority="99" w:defSemiHidden="0" w:defUnhideWhenUsed="0" w:defQFormat="0" w:count="375">
     <w:lsdException w:name="Normal" w:uiPriority="0" w:qFormat="1"/>
     <w:lsdException w:name="heading 1" w:uiPriority="9" w:qFormat="1"/>
     <w:lsdException w:name="heading 2" w:semiHidden="1" w:uiPriority="9" w:unhideWhenUsed="1" w:qFormat="1"/>
@@ -4374,7 +4492,6 @@
     <w:lsdException w:name="Smart Hyperlink" w:semiHidden="1" w:unhideWhenUsed="1"/>
     <w:lsdException w:name="Hashtag" w:semiHidden="1" w:unhideWhenUsed="1"/>
     <w:lsdException w:name="Unresolved Mention" w:semiHidden="1" w:unhideWhenUsed="1"/>
-    <w:lsdException w:name="Smart Link" w:semiHidden="1" w:unhideWhenUsed="1"/>
   </w:latentStyles>
   <w:style w:type="paragraph" w:default="1" w:styleId="Normal">
     <w:name w:val="Normal"/>
@@ -4591,6 +4708,7 @@
   <w:style w:type="character" w:default="1" w:styleId="Policepardfaut">
     <w:name w:val="Default Paragraph Font"/>
     <w:uiPriority w:val="1"/>
+    <w:semiHidden/>
     <w:unhideWhenUsed/>
   </w:style>
   <w:style w:type="table" w:default="1" w:styleId="TableauNormal">
@@ -4951,6 +5069,62 @@
     <w:basedOn w:val="Policepardfaut"/>
     <w:rsid w:val="00745A91"/>
   </w:style>
+  <w:style w:type="paragraph" w:styleId="En-tte">
+    <w:name w:val="header"/>
+    <w:basedOn w:val="Normal"/>
+    <w:link w:val="En-tteCar"/>
+    <w:uiPriority w:val="99"/>
+    <w:unhideWhenUsed/>
+    <w:rsid w:val="00851A84"/>
+    <w:pPr>
+      <w:tabs>
+        <w:tab w:val="center" w:pos="4536"/>
+        <w:tab w:val="right" w:pos="9072"/>
+      </w:tabs>
+      <w:spacing w:after="0" w:line="240" w:lineRule="auto"/>
+    </w:pPr>
+  </w:style>
+  <w:style w:type="character" w:customStyle="1" w:styleId="En-tteCar">
+    <w:name w:val="En-tête Car"/>
+    <w:basedOn w:val="Policepardfaut"/>
+    <w:link w:val="En-tte"/>
+    <w:uiPriority w:val="99"/>
+    <w:rsid w:val="00851A84"/>
+    <w:rPr>
+      <w:rFonts w:ascii="Times New Roman" w:eastAsia="Times New Roman" w:hAnsi="Times New Roman" w:cs="Times New Roman"/>
+      <w:sz w:val="24"/>
+      <w:szCs w:val="24"/>
+      <w:lang w:eastAsia="fr-FR"/>
+    </w:rPr>
+  </w:style>
+  <w:style w:type="paragraph" w:styleId="Pieddepage">
+    <w:name w:val="footer"/>
+    <w:basedOn w:val="Normal"/>
+    <w:link w:val="PieddepageCar"/>
+    <w:uiPriority w:val="99"/>
+    <w:unhideWhenUsed/>
+    <w:rsid w:val="00851A84"/>
+    <w:pPr>
+      <w:tabs>
+        <w:tab w:val="center" w:pos="4536"/>
+        <w:tab w:val="right" w:pos="9072"/>
+      </w:tabs>
+      <w:spacing w:after="0" w:line="240" w:lineRule="auto"/>
+    </w:pPr>
+  </w:style>
+  <w:style w:type="character" w:customStyle="1" w:styleId="PieddepageCar">
+    <w:name w:val="Pied de page Car"/>
+    <w:basedOn w:val="Policepardfaut"/>
+    <w:link w:val="Pieddepage"/>
+    <w:uiPriority w:val="99"/>
+    <w:rsid w:val="00851A84"/>
+    <w:rPr>
+      <w:rFonts w:ascii="Times New Roman" w:eastAsia="Times New Roman" w:hAnsi="Times New Roman" w:cs="Times New Roman"/>
+      <w:sz w:val="24"/>
+      <w:szCs w:val="24"/>
+      <w:lang w:eastAsia="fr-FR"/>
+    </w:rPr>
+  </w:style>
 </w:styles>
 </file>
 

</xml_diff>